<commit_message>
Auto-committed on 2021/12/24 週五
Former-commit-id: 613868152d69622e600a590d83c3b2865962293d
</commit_message>
<xml_diff>
--- a/Program/Other/URS會議審查紀錄/PJ201800012_會議記錄_20210824v01.3.docx
+++ b/Program/Other/URS會議審查紀錄/PJ201800012_會議記錄_20210824v01.3.docx
@@ -598,7 +598,6 @@
                 <w:rFonts w:ascii="標楷體" w:hAnsi="標楷體"/>
               </w:rPr>
             </w:pPr>
-            <w:proofErr w:type="spellStart"/>
             <w:r>
               <w:rPr>
                 <w:rFonts w:ascii="標楷體" w:hAnsi="標楷體" w:cs="Helvetica" w:hint="eastAsia"/>
@@ -628,7 +627,6 @@
               </w:rPr>
               <w:t>bex</w:t>
             </w:r>
-            <w:proofErr w:type="spellEnd"/>
             <w:r>
               <w:rPr>
                 <w:rFonts w:ascii="標楷體" w:hAnsi="標楷體" w:cs="Helvetica" w:hint="eastAsia"/>
@@ -2018,7 +2016,6 @@
                 <w:szCs w:val="24"/>
               </w:rPr>
             </w:pPr>
-            <w:proofErr w:type="gramStart"/>
             <w:r>
               <w:rPr>
                 <w:rFonts w:ascii="標楷體" w:hAnsi="標楷體" w:cs="Arial" w:hint="eastAsia"/>
@@ -2026,7 +2023,6 @@
               </w:rPr>
               <w:t>涂宇欣</w:t>
             </w:r>
-            <w:proofErr w:type="gramEnd"/>
           </w:p>
         </w:tc>
         <w:tc>
@@ -6801,16 +6797,14 @@
               <w:rPr>
                 <w:rFonts w:ascii="標楷體" w:hAnsi="標楷體"/>
                 <w:color w:val="000000"/>
-                <w:sz w:val="18"/>
-                <w:szCs w:val="18"/>
+                <w:sz w:val="20"/>
               </w:rPr>
             </w:pPr>
             <w:r>
               <w:rPr>
                 <w:rFonts w:ascii="標楷體" w:hAnsi="標楷體" w:hint="eastAsia"/>
                 <w:color w:val="000000"/>
-                <w:sz w:val="18"/>
-                <w:szCs w:val="18"/>
+                <w:sz w:val="20"/>
               </w:rPr>
               <w:t>2</w:t>
             </w:r>
@@ -6818,8 +6812,7 @@
               <w:rPr>
                 <w:rFonts w:ascii="標楷體" w:hAnsi="標楷體"/>
                 <w:color w:val="000000"/>
-                <w:sz w:val="18"/>
-                <w:szCs w:val="18"/>
+                <w:sz w:val="20"/>
               </w:rPr>
               <w:t>021/8/25</w:t>
             </w:r>
@@ -6827,8 +6820,7 @@
               <w:rPr>
                 <w:rFonts w:ascii="標楷體" w:hAnsi="標楷體" w:hint="eastAsia"/>
                 <w:color w:val="000000"/>
-                <w:sz w:val="18"/>
-                <w:szCs w:val="18"/>
+                <w:sz w:val="20"/>
               </w:rPr>
               <w:t>已完成。</w:t>
             </w:r>
@@ -6838,95 +6830,32 @@
               <w:rPr>
                 <w:rFonts w:ascii="標楷體" w:hAnsi="標楷體"/>
                 <w:color w:val="000000"/>
-                <w:sz w:val="18"/>
-                <w:szCs w:val="18"/>
+                <w:sz w:val="20"/>
               </w:rPr>
             </w:pPr>
             <w:r>
               <w:rPr>
                 <w:rFonts w:ascii="標楷體" w:hAnsi="標楷體" w:hint="eastAsia"/>
                 <w:color w:val="000000"/>
-                <w:sz w:val="18"/>
-                <w:szCs w:val="18"/>
-              </w:rPr>
-              <w:t>2021/08/25 下午3:15 email主旨：OO_新壽擔保品分配表-</w:t>
-            </w:r>
-            <w:proofErr w:type="gramStart"/>
-            <w:r>
-              <w:rPr>
-                <w:rFonts w:ascii="標楷體" w:hAnsi="標楷體" w:hint="eastAsia"/>
+                <w:sz w:val="20"/>
+              </w:rPr>
+              <w:t>2021/08/25 下午3:15 email主旨：OO_新壽擔保品分配表-企金餘屋貸款新壽擔保品分配表-企金餘屋貸款，附件：</w:t>
+            </w:r>
+          </w:p>
+          <w:p>
+            <w:pPr>
+              <w:rPr>
+                <w:rFonts w:ascii="標楷體" w:hAnsi="標楷體"/>
                 <w:color w:val="000000"/>
-                <w:sz w:val="18"/>
-                <w:szCs w:val="18"/>
-              </w:rPr>
-              <w:t>企金餘屋</w:t>
-            </w:r>
-            <w:proofErr w:type="gramEnd"/>
+              </w:rPr>
+            </w:pPr>
             <w:r>
               <w:rPr>
                 <w:rFonts w:ascii="標楷體" w:hAnsi="標楷體" w:hint="eastAsia"/>
                 <w:color w:val="000000"/>
-                <w:sz w:val="18"/>
-                <w:szCs w:val="18"/>
-              </w:rPr>
-              <w:t>貸款新壽擔保品分配表-</w:t>
-            </w:r>
-            <w:proofErr w:type="gramStart"/>
-            <w:r>
-              <w:rPr>
-                <w:rFonts w:ascii="標楷體" w:hAnsi="標楷體" w:hint="eastAsia"/>
-                <w:color w:val="000000"/>
-                <w:sz w:val="18"/>
-                <w:szCs w:val="18"/>
-              </w:rPr>
-              <w:t>企金餘屋</w:t>
-            </w:r>
-            <w:proofErr w:type="gramEnd"/>
-            <w:r>
-              <w:rPr>
-                <w:rFonts w:ascii="標楷體" w:hAnsi="標楷體" w:hint="eastAsia"/>
-                <w:color w:val="000000"/>
-                <w:sz w:val="18"/>
-                <w:szCs w:val="18"/>
-              </w:rPr>
-              <w:t>貸款，附件：</w:t>
-            </w:r>
-          </w:p>
-          <w:p>
-            <w:pPr>
-              <w:rPr>
-                <w:rFonts w:ascii="標楷體" w:hAnsi="標楷體"/>
-                <w:color w:val="000000"/>
-              </w:rPr>
-            </w:pPr>
-            <w:r>
-              <w:rPr>
-                <w:rFonts w:ascii="標楷體" w:hAnsi="標楷體" w:hint="eastAsia"/>
-                <w:color w:val="000000"/>
-                <w:sz w:val="18"/>
-                <w:szCs w:val="18"/>
-              </w:rPr>
-              <w:t>OO_新壽擔保品分配表-</w:t>
-            </w:r>
-            <w:proofErr w:type="gramStart"/>
-            <w:r>
-              <w:rPr>
-                <w:rFonts w:ascii="標楷體" w:hAnsi="標楷體" w:hint="eastAsia"/>
-                <w:color w:val="000000"/>
-                <w:sz w:val="18"/>
-                <w:szCs w:val="18"/>
-              </w:rPr>
-              <w:t>企金餘屋</w:t>
-            </w:r>
-            <w:proofErr w:type="gramEnd"/>
-            <w:r>
-              <w:rPr>
-                <w:rFonts w:ascii="標楷體" w:hAnsi="標楷體" w:hint="eastAsia"/>
-                <w:color w:val="000000"/>
-                <w:sz w:val="18"/>
-                <w:szCs w:val="18"/>
-              </w:rPr>
-              <w:t>貸款.xlsx</w:t>
+                <w:sz w:val="20"/>
+              </w:rPr>
+              <w:t>OO_新壽擔保品分配表-企金餘屋貸款.xlsx</w:t>
             </w:r>
           </w:p>
         </w:tc>
@@ -6969,7 +6898,6 @@
                 <w:rFonts w:ascii="標楷體" w:hAnsi="標楷體" w:hint="eastAsia"/>
                 <w:color w:val="000000"/>
               </w:rPr>
-              <w:lastRenderedPageBreak/>
               <w:t>2</w:t>
             </w:r>
           </w:p>
@@ -7139,7 +7067,14 @@
                 <w:rFonts w:ascii="標楷體" w:hAnsi="標楷體" w:cs="Arial"/>
                 <w:color w:val="FF0000"/>
               </w:rPr>
-              <w:t>021/12/30</w:t>
+              <w:t>021/12</w:t>
+            </w:r>
+            <w:r>
+              <w:rPr>
+                <w:rFonts w:ascii="標楷體" w:hAnsi="標楷體" w:cs="Arial"/>
+                <w:color w:val="FF0000"/>
+              </w:rPr>
+              <w:t>/23</w:t>
             </w:r>
           </w:p>
           <w:p>
@@ -7175,8 +7110,98 @@
               <w:rPr>
                 <w:rFonts w:ascii="標楷體" w:hAnsi="標楷體"/>
                 <w:color w:val="000000"/>
-              </w:rPr>
-            </w:pPr>
+                <w:sz w:val="20"/>
+              </w:rPr>
+            </w:pPr>
+            <w:r>
+              <w:rPr>
+                <w:rFonts w:ascii="標楷體" w:hAnsi="標楷體" w:hint="eastAsia"/>
+                <w:color w:val="000000"/>
+                <w:sz w:val="20"/>
+              </w:rPr>
+              <w:t>2</w:t>
+            </w:r>
+            <w:r>
+              <w:rPr>
+                <w:rFonts w:ascii="標楷體" w:hAnsi="標楷體"/>
+                <w:color w:val="000000"/>
+                <w:sz w:val="20"/>
+              </w:rPr>
+              <w:t>021/12/23</w:t>
+            </w:r>
+            <w:r>
+              <w:rPr>
+                <w:rFonts w:ascii="標楷體" w:hAnsi="標楷體" w:hint="eastAsia"/>
+                <w:color w:val="000000"/>
+                <w:sz w:val="20"/>
+              </w:rPr>
+              <w:t>已完成。</w:t>
+            </w:r>
+          </w:p>
+          <w:p>
+            <w:pPr>
+              <w:rPr>
+                <w:rFonts w:ascii="標楷體" w:hAnsi="標楷體"/>
+                <w:color w:val="000000"/>
+                <w:sz w:val="20"/>
+              </w:rPr>
+            </w:pPr>
+            <w:r>
+              <w:rPr>
+                <w:rFonts w:ascii="標楷體" w:hAnsi="標楷體"/>
+                <w:color w:val="000000"/>
+                <w:sz w:val="20"/>
+              </w:rPr>
+              <w:t>2021/12/23 18:</w:t>
+            </w:r>
+            <w:r>
+              <w:rPr>
+                <w:rFonts w:ascii="標楷體" w:hAnsi="標楷體" w:hint="eastAsia"/>
+                <w:color w:val="000000"/>
+                <w:sz w:val="20"/>
+              </w:rPr>
+              <w:t>0</w:t>
+            </w:r>
+            <w:r>
+              <w:rPr>
+                <w:rFonts w:ascii="標楷體" w:hAnsi="標楷體"/>
+                <w:color w:val="000000"/>
+                <w:sz w:val="20"/>
+              </w:rPr>
+              <w:t>9</w:t>
+            </w:r>
+            <w:r>
+              <w:rPr>
+                <w:rFonts w:ascii="標楷體" w:hAnsi="標楷體" w:hint="eastAsia"/>
+                <w:color w:val="000000"/>
+                <w:sz w:val="20"/>
+              </w:rPr>
+              <w:t xml:space="preserve"> </w:t>
+            </w:r>
+            <w:r>
+              <w:rPr>
+                <w:rFonts w:ascii="標楷體" w:hAnsi="標楷體"/>
+                <w:color w:val="000000"/>
+                <w:sz w:val="20"/>
+              </w:rPr>
+              <w:t>e</w:t>
+            </w:r>
+            <w:r>
+              <w:rPr>
+                <w:rFonts w:ascii="標楷體" w:hAnsi="標楷體"/>
+                <w:color w:val="000000"/>
+                <w:sz w:val="20"/>
+              </w:rPr>
+              <w:t>mail</w:t>
+            </w:r>
+            <w:r>
+              <w:rPr>
+                <w:rFonts w:ascii="標楷體" w:hAnsi="標楷體" w:hint="eastAsia"/>
+                <w:color w:val="000000"/>
+                <w:sz w:val="20"/>
+              </w:rPr>
+              <w:t>主旨：SKL-待辦事項-20210824-2_擔保品之可分配金額、塗銷作法、處分作法，附件：擔保品額度.pdf</w:t>
+            </w:r>
           </w:p>
         </w:tc>
       </w:tr>

</xml_diff>